<commit_message>
More info added to gamedoc
</commit_message>
<xml_diff>
--- a/docs/GameDoc.docx
+++ b/docs/GameDoc.docx
@@ -1215,9 +1215,39 @@
       <w:pPr>
         <w:contextualSpacing/>
         <w:rPr>
+          <w:rFonts w:ascii="Courier New" w:hAnsi="Courier New" w:cs="Courier New"/>
+        </w:rPr>
+      </w:pPr>
+      <w:r>
+        <w:rPr>
           <w:rFonts w:ascii="Courier New" w:hAnsi="Courier New" w:cs="Courier New" w:hint="eastAsia"/>
         </w:rPr>
-      </w:pPr>
+        <w:t xml:space="preserve"> </w:t>
+      </w:r>
+      <w:r>
+        <w:rPr>
+          <w:rFonts w:ascii="Courier New" w:hAnsi="Courier New" w:cs="Courier New"/>
+        </w:rPr>
+        <w:t xml:space="preserve">  In this game, </w:t>
+      </w:r>
+      <w:r>
+        <w:rPr>
+          <w:rFonts w:ascii="Courier New" w:hAnsi="Courier New" w:cs="Courier New"/>
+        </w:rPr>
+        <w:t>the player will</w:t>
+      </w:r>
+      <w:r>
+        <w:rPr>
+          <w:rFonts w:ascii="Courier New" w:hAnsi="Courier New" w:cs="Courier New"/>
+        </w:rPr>
+        <w:t xml:space="preserve"> take control of Merilyn and play out her story, from childhood to her off-world escape. During her adventures, you will experience multiple styles of gameplay. A JRPG battle system, a Wolfenstein 3D-like dungeon crawler, a 2D space shooter, and graphic </w:t>
+      </w:r>
+      <w:r>
+        <w:rPr>
+          <w:rFonts w:ascii="Courier New" w:hAnsi="Courier New" w:cs="Courier New"/>
+        </w:rPr>
+        <w:t>video game novella (in manga style).</w:t>
+      </w:r>
       <w:r>
         <w:rPr>
           <w:rFonts w:ascii="Courier New" w:hAnsi="Courier New" w:cs="Courier New" w:hint="eastAsia"/>
@@ -1228,17 +1258,954 @@
         <w:rPr>
           <w:rFonts w:ascii="Courier New" w:hAnsi="Courier New" w:cs="Courier New"/>
         </w:rPr>
-        <w:t xml:space="preserve">  In this game, you take control of Merilyn and play out her story, from childhood to her off-world escape. During her adventures, you will experience multiple styles of gameplay. A JRPG battle system, a Wolfenstein 3D-like dungeon crawler, a 2D space shooter, and graphic manga.</w:t>
-      </w:r>
-    </w:p>
-    <w:p>
-      <w:pPr>
-        <w:spacing w:line="240" w:lineRule="auto"/>
-        <w:contextualSpacing/>
-        <w:rPr>
-          <w:rFonts w:ascii="Courier New" w:hAnsi="Courier New" w:cs="Courier New"/>
-        </w:rPr>
-      </w:pPr>
+        <w:t xml:space="preserve">With this mix-up of genre and interactivity, it’s </w:t>
+      </w:r>
+      <w:r>
+        <w:rPr>
+          <w:rFonts w:ascii="Courier New" w:hAnsi="Courier New" w:cs="Courier New"/>
+        </w:rPr>
+        <w:lastRenderedPageBreak/>
+        <w:t>the aim of the production to keep the player engaged while providing a break from monotony in gameplay experience.</w:t>
+      </w:r>
+    </w:p>
+    <w:p>
+      <w:pPr>
+        <w:contextualSpacing/>
+        <w:rPr>
+          <w:rFonts w:ascii="Courier New" w:hAnsi="Courier New" w:cs="Courier New"/>
+        </w:rPr>
+      </w:pPr>
+      <w:r>
+        <w:rPr>
+          <w:rFonts w:ascii="Courier New" w:hAnsi="Courier New" w:cs="Courier New" w:hint="eastAsia"/>
+        </w:rPr>
+        <w:t xml:space="preserve"> </w:t>
+      </w:r>
+      <w:r>
+        <w:rPr>
+          <w:rFonts w:ascii="Courier New" w:hAnsi="Courier New" w:cs="Courier New"/>
+        </w:rPr>
+        <w:t xml:space="preserve">  </w:t>
+      </w:r>
+      <w:r>
+        <w:rPr>
+          <w:rFonts w:ascii="Courier New" w:hAnsi="Courier New" w:cs="Courier New"/>
+        </w:rPr>
+        <w:t xml:space="preserve">At its core, </w:t>
+      </w:r>
+      <w:r>
+        <w:rPr>
+          <w:rFonts w:ascii="Courier New" w:hAnsi="Courier New" w:cs="Courier New"/>
+          <w:i/>
+          <w:iCs/>
+        </w:rPr>
+        <w:t>Escape</w:t>
+      </w:r>
+      <w:r>
+        <w:rPr>
+          <w:rFonts w:ascii="Courier New" w:hAnsi="Courier New" w:cs="Courier New"/>
+        </w:rPr>
+        <w:t xml:space="preserve"> is a love story first, adventure game second. It tells the story of Merilyn and Flint who, from childhood, were forbidden to be together due to their family caste and social status. When Flint was under pressure to conform and physically harm Merilyn, he genuinely feels (and falls) for her. As a military cadet, Flint ends up helping Merilyn to escape from Kolon, becoming a traitor, himself. </w:t>
+      </w:r>
+    </w:p>
+    <w:p>
+      <w:pPr>
+        <w:contextualSpacing/>
+        <w:rPr>
+          <w:rFonts w:ascii="Courier New" w:hAnsi="Courier New" w:cs="Courier New"/>
+        </w:rPr>
+      </w:pPr>
+      <w:r>
+        <w:rPr>
+          <w:rFonts w:ascii="Courier New" w:hAnsi="Courier New" w:cs="Courier New" w:hint="eastAsia"/>
+        </w:rPr>
+        <w:t xml:space="preserve"> </w:t>
+      </w:r>
+      <w:r>
+        <w:rPr>
+          <w:rFonts w:ascii="Courier New" w:hAnsi="Courier New" w:cs="Courier New"/>
+        </w:rPr>
+        <w:t xml:space="preserve">  Through their travels and adventures, Merilyn will encounter different elements to her journey off planet hell. From arrest to air battles, to long treks through the dangerous wilderness of her province. Coming face to face with her sister as her primary antagonist, Merilyn’s emotional journey, as well as her physical one, becomes so much more difficult.</w:t>
+      </w:r>
+    </w:p>
+    <w:p>
+      <w:pPr>
+        <w:contextualSpacing/>
+        <w:rPr>
+          <w:rFonts w:ascii="Courier New" w:hAnsi="Courier New" w:cs="Courier New"/>
+        </w:rPr>
+      </w:pPr>
+      <w:r>
+        <w:rPr>
+          <w:rFonts w:ascii="Courier New" w:hAnsi="Courier New" w:cs="Courier New" w:hint="eastAsia"/>
+        </w:rPr>
+        <w:t xml:space="preserve"> </w:t>
+      </w:r>
+      <w:r>
+        <w:rPr>
+          <w:rFonts w:ascii="Courier New" w:hAnsi="Courier New" w:cs="Courier New"/>
+        </w:rPr>
+        <w:t xml:space="preserve">  In the end, the goal is to reach the Authority Blockade and seek asylum. She will only succeed with the help of the player! Will she make it?</w:t>
+      </w:r>
+    </w:p>
+    <w:p>
+      <w:pPr>
+        <w:contextualSpacing/>
+        <w:rPr>
+          <w:rFonts w:ascii="Courier New" w:hAnsi="Courier New" w:cs="Courier New"/>
+        </w:rPr>
+      </w:pPr>
+    </w:p>
+    <w:p>
+      <w:pPr>
+        <w:contextualSpacing/>
+        <w:rPr>
+          <w:rFonts w:ascii="Courier New" w:hAnsi="Courier New" w:cs="Courier New"/>
+          <w:b/>
+          <w:bCs/>
+        </w:rPr>
+      </w:pPr>
+      <w:r>
+        <w:rPr>
+          <w:rFonts w:ascii="Courier New" w:hAnsi="Courier New" w:cs="Courier New" w:hint="eastAsia"/>
+          <w:b/>
+          <w:bCs/>
+        </w:rPr>
+        <w:t>C</w:t>
+      </w:r>
+      <w:r>
+        <w:rPr>
+          <w:rFonts w:ascii="Courier New" w:hAnsi="Courier New" w:cs="Courier New"/>
+          <w:b/>
+          <w:bCs/>
+        </w:rPr>
+        <w:t xml:space="preserve">haracters: </w:t>
+      </w:r>
+      <w:r>
+        <w:rPr>
+          <w:rFonts w:ascii="Courier New" w:hAnsi="Courier New" w:cs="Courier New"/>
+          <w:b/>
+          <w:bCs/>
+        </w:rPr>
+        <w:t>PCs</w:t>
+      </w:r>
+    </w:p>
+    <w:p>
+      <w:pPr>
+        <w:contextualSpacing/>
+        <w:rPr>
+          <w:rFonts w:ascii="Courier New" w:hAnsi="Courier New" w:cs="Courier New"/>
+          <w:u w:val="single"/>
+        </w:rPr>
+      </w:pPr>
+      <w:r>
+        <w:rPr>
+          <w:rFonts w:ascii="Courier New" w:hAnsi="Courier New" w:cs="Courier New" w:hint="eastAsia"/>
+          <w:u w:val="single"/>
+        </w:rPr>
+        <w:t>M</w:t>
+      </w:r>
+      <w:r>
+        <w:rPr>
+          <w:rFonts w:ascii="Courier New" w:hAnsi="Courier New" w:cs="Courier New"/>
+          <w:u w:val="single"/>
+        </w:rPr>
+        <w:t>erilyn of Theron</w:t>
+      </w:r>
+    </w:p>
+    <w:p>
+      <w:pPr>
+        <w:contextualSpacing/>
+        <w:rPr>
+          <w:rFonts w:ascii="Courier New" w:hAnsi="Courier New" w:cs="Courier New"/>
+        </w:rPr>
+      </w:pPr>
+      <w:r>
+        <w:rPr>
+          <w:rFonts w:ascii="Courier New" w:hAnsi="Courier New" w:cs="Courier New" w:hint="eastAsia"/>
+        </w:rPr>
+        <w:t>A</w:t>
+      </w:r>
+      <w:r>
+        <w:rPr>
+          <w:rFonts w:ascii="Courier New" w:hAnsi="Courier New" w:cs="Courier New"/>
+        </w:rPr>
+        <w:t>ge: 16</w:t>
+      </w:r>
+    </w:p>
+    <w:p>
+      <w:pPr>
+        <w:contextualSpacing/>
+        <w:rPr>
+          <w:rFonts w:ascii="Courier New" w:hAnsi="Courier New" w:cs="Courier New"/>
+        </w:rPr>
+      </w:pPr>
+      <w:r>
+        <w:rPr>
+          <w:rFonts w:ascii="Courier New" w:hAnsi="Courier New" w:cs="Courier New" w:hint="eastAsia"/>
+        </w:rPr>
+        <w:t>O</w:t>
+      </w:r>
+      <w:r>
+        <w:rPr>
+          <w:rFonts w:ascii="Courier New" w:hAnsi="Courier New" w:cs="Courier New"/>
+        </w:rPr>
+        <w:t>ccupation: Student / Defector-To-Be</w:t>
+      </w:r>
+    </w:p>
+    <w:p>
+      <w:pPr>
+        <w:contextualSpacing/>
+        <w:rPr>
+          <w:rFonts w:ascii="Courier New" w:hAnsi="Courier New" w:cs="Courier New"/>
+        </w:rPr>
+      </w:pPr>
+      <w:r>
+        <w:rPr>
+          <w:rFonts w:ascii="Courier New" w:hAnsi="Courier New" w:cs="Courier New" w:hint="eastAsia"/>
+        </w:rPr>
+        <w:t>C</w:t>
+      </w:r>
+      <w:r>
+        <w:rPr>
+          <w:rFonts w:ascii="Courier New" w:hAnsi="Courier New" w:cs="Courier New"/>
+        </w:rPr>
+        <w:t xml:space="preserve">aste: </w:t>
+      </w:r>
+      <w:r>
+        <w:rPr>
+          <w:rFonts w:ascii="Courier New" w:hAnsi="Courier New" w:cs="Courier New"/>
+          <w:i/>
+          <w:iCs/>
+        </w:rPr>
+        <w:t>Wu Moor</w:t>
+      </w:r>
+      <w:r>
+        <w:rPr>
+          <w:rFonts w:ascii="Courier New" w:hAnsi="Courier New" w:cs="Courier New"/>
+        </w:rPr>
+        <w:t>, the “lowest of the low”</w:t>
+      </w:r>
+    </w:p>
+    <w:p>
+      <w:pPr>
+        <w:contextualSpacing/>
+        <w:rPr>
+          <w:rFonts w:ascii="Courier New" w:hAnsi="Courier New" w:cs="Courier New"/>
+        </w:rPr>
+      </w:pPr>
+      <w:r>
+        <w:rPr>
+          <w:rFonts w:ascii="Courier New" w:hAnsi="Courier New" w:cs="Courier New" w:hint="eastAsia"/>
+        </w:rPr>
+        <w:t>P</w:t>
+      </w:r>
+      <w:r>
+        <w:rPr>
+          <w:rFonts w:ascii="Courier New" w:hAnsi="Courier New" w:cs="Courier New"/>
+        </w:rPr>
+        <w:t>arentage: Dillan and Sasha of Theron</w:t>
+      </w:r>
+    </w:p>
+    <w:p>
+      <w:pPr>
+        <w:contextualSpacing/>
+        <w:rPr>
+          <w:rFonts w:ascii="Courier New" w:hAnsi="Courier New" w:cs="Courier New"/>
+        </w:rPr>
+      </w:pPr>
+      <w:r>
+        <w:rPr>
+          <w:rFonts w:ascii="Courier New" w:hAnsi="Courier New" w:cs="Courier New" w:hint="eastAsia"/>
+        </w:rPr>
+        <w:t>S</w:t>
+      </w:r>
+      <w:r>
+        <w:rPr>
+          <w:rFonts w:ascii="Courier New" w:hAnsi="Courier New" w:cs="Courier New"/>
+        </w:rPr>
+        <w:t>iblings: Teyla (half-sister, unofficial)</w:t>
+      </w:r>
+    </w:p>
+    <w:p>
+      <w:pPr>
+        <w:contextualSpacing/>
+        <w:rPr>
+          <w:rFonts w:ascii="Courier New" w:hAnsi="Courier New" w:cs="Courier New"/>
+        </w:rPr>
+      </w:pPr>
+    </w:p>
+    <w:p>
+      <w:pPr>
+        <w:contextualSpacing/>
+        <w:rPr>
+          <w:rFonts w:ascii="Courier New" w:hAnsi="Courier New" w:cs="Courier New"/>
+          <w:u w:val="single"/>
+        </w:rPr>
+      </w:pPr>
+      <w:r>
+        <w:rPr>
+          <w:rFonts w:ascii="Courier New" w:hAnsi="Courier New" w:cs="Courier New" w:hint="eastAsia"/>
+          <w:u w:val="single"/>
+        </w:rPr>
+        <w:t>F</w:t>
+      </w:r>
+      <w:r>
+        <w:rPr>
+          <w:rFonts w:ascii="Courier New" w:hAnsi="Courier New" w:cs="Courier New"/>
+          <w:u w:val="single"/>
+        </w:rPr>
+        <w:t>lint of Theron</w:t>
+      </w:r>
+    </w:p>
+    <w:p>
+      <w:pPr>
+        <w:contextualSpacing/>
+        <w:rPr>
+          <w:rFonts w:ascii="Courier New" w:hAnsi="Courier New" w:cs="Courier New"/>
+        </w:rPr>
+      </w:pPr>
+      <w:r>
+        <w:rPr>
+          <w:rFonts w:ascii="Courier New" w:hAnsi="Courier New" w:cs="Courier New" w:hint="eastAsia"/>
+        </w:rPr>
+        <w:t>A</w:t>
+      </w:r>
+      <w:r>
+        <w:rPr>
+          <w:rFonts w:ascii="Courier New" w:hAnsi="Courier New" w:cs="Courier New"/>
+        </w:rPr>
+        <w:t>ge: 16</w:t>
+      </w:r>
+    </w:p>
+    <w:p>
+      <w:pPr>
+        <w:contextualSpacing/>
+        <w:rPr>
+          <w:rFonts w:ascii="Courier New" w:hAnsi="Courier New" w:cs="Courier New"/>
+        </w:rPr>
+      </w:pPr>
+      <w:r>
+        <w:rPr>
+          <w:rFonts w:ascii="Courier New" w:hAnsi="Courier New" w:cs="Courier New" w:hint="eastAsia"/>
+        </w:rPr>
+        <w:t>O</w:t>
+      </w:r>
+      <w:r>
+        <w:rPr>
+          <w:rFonts w:ascii="Courier New" w:hAnsi="Courier New" w:cs="Courier New"/>
+        </w:rPr>
+        <w:t>ccupation: Military Academy Graduate – On Tour</w:t>
+      </w:r>
+    </w:p>
+    <w:p>
+      <w:pPr>
+        <w:contextualSpacing/>
+        <w:rPr>
+          <w:rFonts w:ascii="Courier New" w:hAnsi="Courier New" w:cs="Courier New"/>
+        </w:rPr>
+      </w:pPr>
+      <w:r>
+        <w:rPr>
+          <w:rFonts w:ascii="Courier New" w:hAnsi="Courier New" w:cs="Courier New" w:hint="eastAsia"/>
+        </w:rPr>
+        <w:t>C</w:t>
+      </w:r>
+      <w:r>
+        <w:rPr>
+          <w:rFonts w:ascii="Courier New" w:hAnsi="Courier New" w:cs="Courier New"/>
+        </w:rPr>
+        <w:t xml:space="preserve">aste: </w:t>
+      </w:r>
+      <w:r>
+        <w:rPr>
+          <w:rFonts w:ascii="Courier New" w:hAnsi="Courier New" w:cs="Courier New"/>
+          <w:i/>
+          <w:iCs/>
+        </w:rPr>
+        <w:t>Kami Moor</w:t>
+      </w:r>
+      <w:r>
+        <w:rPr>
+          <w:rFonts w:ascii="Courier New" w:hAnsi="Courier New" w:cs="Courier New"/>
+        </w:rPr>
+        <w:t>, the “sub-elite”</w:t>
+      </w:r>
+    </w:p>
+    <w:p>
+      <w:pPr>
+        <w:contextualSpacing/>
+        <w:rPr>
+          <w:rFonts w:ascii="Courier New" w:hAnsi="Courier New" w:cs="Courier New"/>
+        </w:rPr>
+      </w:pPr>
+      <w:r>
+        <w:rPr>
+          <w:rFonts w:ascii="Courier New" w:hAnsi="Courier New" w:cs="Courier New" w:hint="eastAsia"/>
+        </w:rPr>
+        <w:t>P</w:t>
+      </w:r>
+      <w:r>
+        <w:rPr>
+          <w:rFonts w:ascii="Courier New" w:hAnsi="Courier New" w:cs="Courier New"/>
+        </w:rPr>
+        <w:t>arentage: General Jong and Pura of Theron</w:t>
+      </w:r>
+    </w:p>
+    <w:p>
+      <w:pPr>
+        <w:contextualSpacing/>
+        <w:rPr>
+          <w:rFonts w:ascii="Courier New" w:hAnsi="Courier New" w:cs="Courier New"/>
+        </w:rPr>
+      </w:pPr>
+      <w:r>
+        <w:rPr>
+          <w:rFonts w:ascii="Courier New" w:hAnsi="Courier New" w:cs="Courier New" w:hint="eastAsia"/>
+        </w:rPr>
+        <w:t>S</w:t>
+      </w:r>
+      <w:r>
+        <w:rPr>
+          <w:rFonts w:ascii="Courier New" w:hAnsi="Courier New" w:cs="Courier New"/>
+        </w:rPr>
+        <w:t>iblings: None</w:t>
+      </w:r>
+    </w:p>
+    <w:p>
+      <w:pPr>
+        <w:contextualSpacing/>
+        <w:rPr>
+          <w:rFonts w:ascii="Courier New" w:hAnsi="Courier New" w:cs="Courier New"/>
+        </w:rPr>
+      </w:pPr>
+    </w:p>
+    <w:p>
+      <w:pPr>
+        <w:rPr>
+          <w:rFonts w:ascii="Courier New" w:hAnsi="Courier New" w:cs="Courier New"/>
+        </w:rPr>
+      </w:pPr>
+      <w:r>
+        <w:rPr>
+          <w:rFonts w:ascii="Courier New" w:hAnsi="Courier New" w:cs="Courier New"/>
+        </w:rPr>
+        <w:br w:type="page"/>
+      </w:r>
+    </w:p>
+    <w:p>
+      <w:pPr>
+        <w:contextualSpacing/>
+        <w:jc w:val="center"/>
+        <w:rPr>
+          <w:rFonts w:ascii="Courier New" w:hAnsi="Courier New" w:cs="Courier New"/>
+          <w:b/>
+          <w:bCs/>
+        </w:rPr>
+      </w:pPr>
+      <w:r>
+        <w:rPr>
+          <w:rFonts w:ascii="Courier New" w:hAnsi="Courier New" w:cs="Courier New" w:hint="eastAsia"/>
+          <w:b/>
+          <w:bCs/>
+        </w:rPr>
+        <w:lastRenderedPageBreak/>
+        <w:t>T</w:t>
+      </w:r>
+      <w:r>
+        <w:rPr>
+          <w:rFonts w:ascii="Courier New" w:hAnsi="Courier New" w:cs="Courier New"/>
+          <w:b/>
+          <w:bCs/>
+        </w:rPr>
+        <w:t>echnical Documentation</w:t>
+      </w:r>
+    </w:p>
+    <w:p>
+      <w:pPr>
+        <w:contextualSpacing/>
+        <w:rPr>
+          <w:rFonts w:ascii="Courier New" w:hAnsi="Courier New" w:cs="Courier New"/>
+          <w:b/>
+          <w:bCs/>
+        </w:rPr>
+      </w:pPr>
+      <w:r>
+        <w:rPr>
+          <w:rFonts w:ascii="Courier New" w:hAnsi="Courier New" w:cs="Courier New"/>
+          <w:b/>
+          <w:bCs/>
+        </w:rPr>
+        <w:t>Production Tools</w:t>
+      </w:r>
+    </w:p>
+    <w:p>
+      <w:pPr>
+        <w:contextualSpacing/>
+        <w:rPr>
+          <w:rFonts w:ascii="Courier New" w:hAnsi="Courier New" w:cs="Courier New"/>
+        </w:rPr>
+      </w:pPr>
+      <w:r>
+        <w:rPr>
+          <w:rFonts w:ascii="Courier New" w:hAnsi="Courier New" w:cs="Courier New"/>
+        </w:rPr>
+        <w:t>Programming: Microsoft Visual Studio Code</w:t>
+      </w:r>
+    </w:p>
+    <w:p>
+      <w:pPr>
+        <w:contextualSpacing/>
+        <w:rPr>
+          <w:rFonts w:ascii="Courier New" w:hAnsi="Courier New" w:cs="Courier New"/>
+        </w:rPr>
+      </w:pPr>
+      <w:r>
+        <w:rPr>
+          <w:rFonts w:ascii="Courier New" w:hAnsi="Courier New" w:cs="Courier New" w:hint="eastAsia"/>
+        </w:rPr>
+        <w:t>G</w:t>
+      </w:r>
+      <w:r>
+        <w:rPr>
+          <w:rFonts w:ascii="Courier New" w:hAnsi="Courier New" w:cs="Courier New"/>
+        </w:rPr>
+        <w:t>raphics Creation: Adobe Photoshop</w:t>
+      </w:r>
+    </w:p>
+    <w:p>
+      <w:pPr>
+        <w:contextualSpacing/>
+        <w:rPr>
+          <w:rFonts w:ascii="Courier New" w:hAnsi="Courier New" w:cs="Courier New"/>
+        </w:rPr>
+      </w:pPr>
+      <w:r>
+        <w:rPr>
+          <w:rFonts w:ascii="Courier New" w:hAnsi="Courier New" w:cs="Courier New" w:hint="eastAsia"/>
+        </w:rPr>
+        <w:t>M</w:t>
+      </w:r>
+      <w:r>
+        <w:rPr>
+          <w:rFonts w:ascii="Courier New" w:hAnsi="Courier New" w:cs="Courier New"/>
+        </w:rPr>
+        <w:t>ap Creation: Tiled</w:t>
+      </w:r>
+    </w:p>
+    <w:p>
+      <w:pPr>
+        <w:contextualSpacing/>
+        <w:rPr>
+          <w:rFonts w:ascii="Courier New" w:hAnsi="Courier New" w:cs="Courier New"/>
+        </w:rPr>
+      </w:pPr>
+      <w:r>
+        <w:rPr>
+          <w:rFonts w:ascii="Courier New" w:hAnsi="Courier New" w:cs="Courier New" w:hint="eastAsia"/>
+        </w:rPr>
+        <w:t>S</w:t>
+      </w:r>
+      <w:r>
+        <w:rPr>
+          <w:rFonts w:ascii="Courier New" w:hAnsi="Courier New" w:cs="Courier New"/>
+        </w:rPr>
+        <w:t>ound Engineering: Audacity</w:t>
+      </w:r>
+    </w:p>
+    <w:p>
+      <w:pPr>
+        <w:contextualSpacing/>
+        <w:rPr>
+          <w:rFonts w:ascii="Courier New" w:hAnsi="Courier New" w:cs="Courier New"/>
+        </w:rPr>
+      </w:pPr>
+    </w:p>
+    <w:p>
+      <w:pPr>
+        <w:contextualSpacing/>
+        <w:rPr>
+          <w:rFonts w:ascii="Courier New" w:hAnsi="Courier New" w:cs="Courier New"/>
+          <w:b/>
+          <w:bCs/>
+        </w:rPr>
+      </w:pPr>
+      <w:r>
+        <w:rPr>
+          <w:rFonts w:ascii="Courier New" w:hAnsi="Courier New" w:cs="Courier New"/>
+          <w:b/>
+          <w:bCs/>
+        </w:rPr>
+        <w:t>Source Control</w:t>
+      </w:r>
+    </w:p>
+    <w:p>
+      <w:pPr>
+        <w:contextualSpacing/>
+        <w:rPr>
+          <w:rFonts w:ascii="Courier New" w:hAnsi="Courier New" w:cs="Courier New"/>
+        </w:rPr>
+      </w:pPr>
+      <w:r>
+        <w:rPr>
+          <w:rFonts w:ascii="Courier New" w:hAnsi="Courier New" w:cs="Courier New" w:hint="eastAsia"/>
+        </w:rPr>
+        <w:t>G</w:t>
+      </w:r>
+      <w:r>
+        <w:rPr>
+          <w:rFonts w:ascii="Courier New" w:hAnsi="Courier New" w:cs="Courier New"/>
+        </w:rPr>
+        <w:t>itHub Repository – private</w:t>
+      </w:r>
+    </w:p>
+    <w:p>
+      <w:pPr>
+        <w:contextualSpacing/>
+        <w:rPr>
+          <w:rFonts w:ascii="Courier New" w:hAnsi="Courier New" w:cs="Courier New"/>
+        </w:rPr>
+      </w:pPr>
+    </w:p>
+    <w:p>
+      <w:pPr>
+        <w:contextualSpacing/>
+        <w:rPr>
+          <w:rFonts w:ascii="Courier New" w:hAnsi="Courier New" w:cs="Courier New"/>
+          <w:b/>
+          <w:bCs/>
+        </w:rPr>
+      </w:pPr>
+      <w:r>
+        <w:rPr>
+          <w:rFonts w:ascii="Courier New" w:hAnsi="Courier New" w:cs="Courier New" w:hint="eastAsia"/>
+          <w:b/>
+          <w:bCs/>
+        </w:rPr>
+        <w:t>P</w:t>
+      </w:r>
+      <w:r>
+        <w:rPr>
+          <w:rFonts w:ascii="Courier New" w:hAnsi="Courier New" w:cs="Courier New"/>
+          <w:b/>
+          <w:bCs/>
+        </w:rPr>
+        <w:t>rogramming Language</w:t>
+      </w:r>
+    </w:p>
+    <w:p>
+      <w:pPr>
+        <w:contextualSpacing/>
+        <w:rPr>
+          <w:rFonts w:ascii="Courier New" w:hAnsi="Courier New" w:cs="Courier New"/>
+        </w:rPr>
+      </w:pPr>
+      <w:r>
+        <w:rPr>
+          <w:rFonts w:ascii="Courier New" w:hAnsi="Courier New" w:cs="Courier New" w:hint="eastAsia"/>
+        </w:rPr>
+        <w:t>P</w:t>
+      </w:r>
+      <w:r>
+        <w:rPr>
+          <w:rFonts w:ascii="Courier New" w:hAnsi="Courier New" w:cs="Courier New"/>
+        </w:rPr>
+        <w:t>ython + Pygame, or</w:t>
+      </w:r>
+    </w:p>
+    <w:p>
+      <w:pPr>
+        <w:contextualSpacing/>
+        <w:rPr>
+          <w:rFonts w:ascii="Courier New" w:hAnsi="Courier New" w:cs="Courier New"/>
+        </w:rPr>
+      </w:pPr>
+      <w:r>
+        <w:rPr>
+          <w:rFonts w:ascii="Courier New" w:hAnsi="Courier New" w:cs="Courier New" w:hint="eastAsia"/>
+        </w:rPr>
+        <w:t>L</w:t>
+      </w:r>
+      <w:r>
+        <w:rPr>
+          <w:rFonts w:ascii="Courier New" w:hAnsi="Courier New" w:cs="Courier New"/>
+        </w:rPr>
+        <w:t>ua + Love2D</w:t>
+      </w:r>
+    </w:p>
+    <w:p>
+      <w:pPr>
+        <w:contextualSpacing/>
+        <w:rPr>
+          <w:rFonts w:ascii="Courier New" w:hAnsi="Courier New" w:cs="Courier New"/>
+        </w:rPr>
+      </w:pPr>
+      <w:r>
+        <w:rPr>
+          <w:rFonts w:ascii="Courier New" w:hAnsi="Courier New" w:cs="Courier New" w:hint="eastAsia"/>
+        </w:rPr>
+        <w:t>(</w:t>
+      </w:r>
+      <w:r>
+        <w:rPr>
+          <w:rFonts w:ascii="Courier New" w:hAnsi="Courier New" w:cs="Courier New"/>
+        </w:rPr>
+        <w:t>still being decided, game will be designed for both)</w:t>
+      </w:r>
+    </w:p>
+    <w:p>
+      <w:pPr>
+        <w:contextualSpacing/>
+        <w:rPr>
+          <w:rFonts w:ascii="Courier New" w:hAnsi="Courier New" w:cs="Courier New"/>
+        </w:rPr>
+      </w:pPr>
+    </w:p>
+    <w:p>
+      <w:pPr>
+        <w:contextualSpacing/>
+        <w:rPr>
+          <w:rFonts w:ascii="Courier New" w:hAnsi="Courier New" w:cs="Courier New"/>
+          <w:b/>
+          <w:bCs/>
+        </w:rPr>
+      </w:pPr>
+      <w:r>
+        <w:rPr>
+          <w:rFonts w:ascii="Courier New" w:hAnsi="Courier New" w:cs="Courier New"/>
+          <w:b/>
+          <w:bCs/>
+        </w:rPr>
+        <w:t>Primary Production Machine (PPM) Specs and Notes</w:t>
+      </w:r>
+    </w:p>
+    <w:p>
+      <w:pPr>
+        <w:contextualSpacing/>
+        <w:rPr>
+          <w:rFonts w:ascii="Courier New" w:hAnsi="Courier New" w:cs="Courier New"/>
+        </w:rPr>
+      </w:pPr>
+      <w:r>
+        <w:rPr>
+          <w:rFonts w:ascii="Courier New" w:hAnsi="Courier New" w:cs="Courier New" w:hint="eastAsia"/>
+        </w:rPr>
+        <w:t>O</w:t>
+      </w:r>
+      <w:r>
+        <w:rPr>
+          <w:rFonts w:ascii="Courier New" w:hAnsi="Courier New" w:cs="Courier New"/>
+        </w:rPr>
+        <w:t>S: Windows 11 Professonal</w:t>
+      </w:r>
+    </w:p>
+    <w:p>
+      <w:pPr>
+        <w:contextualSpacing/>
+        <w:rPr>
+          <w:rFonts w:ascii="Courier New" w:hAnsi="Courier New" w:cs="Courier New"/>
+        </w:rPr>
+      </w:pPr>
+      <w:r>
+        <w:rPr>
+          <w:rFonts w:ascii="Courier New" w:hAnsi="Courier New" w:cs="Courier New"/>
+        </w:rPr>
+        <w:t xml:space="preserve">CPU: </w:t>
+      </w:r>
+      <w:r>
+        <w:rPr>
+          <w:rFonts w:ascii="Courier New" w:hAnsi="Courier New" w:cs="Courier New" w:hint="eastAsia"/>
+        </w:rPr>
+        <w:t>I</w:t>
+      </w:r>
+      <w:r>
+        <w:rPr>
+          <w:rFonts w:ascii="Courier New" w:hAnsi="Courier New" w:cs="Courier New"/>
+        </w:rPr>
+        <w:t>ntel Core i7 Quad Core PC 3.5GHz</w:t>
+      </w:r>
+    </w:p>
+    <w:p>
+      <w:pPr>
+        <w:contextualSpacing/>
+        <w:rPr>
+          <w:rFonts w:ascii="Courier New" w:hAnsi="Courier New" w:cs="Courier New"/>
+        </w:rPr>
+      </w:pPr>
+      <w:r>
+        <w:rPr>
+          <w:rFonts w:ascii="Courier New" w:hAnsi="Courier New" w:cs="Courier New" w:hint="eastAsia"/>
+        </w:rPr>
+        <w:t>R</w:t>
+      </w:r>
+      <w:r>
+        <w:rPr>
+          <w:rFonts w:ascii="Courier New" w:hAnsi="Courier New" w:cs="Courier New"/>
+        </w:rPr>
+        <w:t>AM: 16GB</w:t>
+      </w:r>
+    </w:p>
+    <w:p>
+      <w:pPr>
+        <w:contextualSpacing/>
+        <w:rPr>
+          <w:rFonts w:ascii="Courier New" w:hAnsi="Courier New" w:cs="Courier New"/>
+        </w:rPr>
+      </w:pPr>
+      <w:r>
+        <w:rPr>
+          <w:rFonts w:ascii="Courier New" w:hAnsi="Courier New" w:cs="Courier New"/>
+        </w:rPr>
+        <w:t>GPU: Nvidia GT500-series 4GB VRAM Graphics Card</w:t>
+      </w:r>
+    </w:p>
+    <w:p>
+      <w:pPr>
+        <w:contextualSpacing/>
+        <w:rPr>
+          <w:rFonts w:ascii="Courier New" w:hAnsi="Courier New" w:cs="Courier New"/>
+        </w:rPr>
+      </w:pPr>
+      <w:r>
+        <w:rPr>
+          <w:rFonts w:ascii="Courier New" w:hAnsi="Courier New" w:cs="Courier New" w:hint="eastAsia"/>
+        </w:rPr>
+        <w:t>G</w:t>
+      </w:r>
+      <w:r>
+        <w:rPr>
+          <w:rFonts w:ascii="Courier New" w:hAnsi="Courier New" w:cs="Courier New"/>
+        </w:rPr>
+        <w:t>ame to be optimized for lesser hardware. Current configuration of PPM is around 2011 to 2014 standards. Motherboard cannot currently support anything more than 4GB graphics cards – a more powerful GPU of the same capacity is expected to be purchased.</w:t>
+      </w:r>
+    </w:p>
+    <w:p>
+      <w:pPr>
+        <w:contextualSpacing/>
+        <w:rPr>
+          <w:rFonts w:ascii="Courier New" w:hAnsi="Courier New" w:cs="Courier New"/>
+        </w:rPr>
+      </w:pPr>
+    </w:p>
+    <w:p>
+      <w:pPr>
+        <w:contextualSpacing/>
+        <w:rPr>
+          <w:rFonts w:ascii="Courier New" w:hAnsi="Courier New" w:cs="Courier New"/>
+          <w:b/>
+          <w:bCs/>
+        </w:rPr>
+      </w:pPr>
+      <w:r>
+        <w:rPr>
+          <w:rFonts w:ascii="Courier New" w:hAnsi="Courier New" w:cs="Courier New" w:hint="eastAsia"/>
+          <w:b/>
+          <w:bCs/>
+        </w:rPr>
+        <w:t>L</w:t>
+      </w:r>
+      <w:r>
+        <w:rPr>
+          <w:rFonts w:ascii="Courier New" w:hAnsi="Courier New" w:cs="Courier New"/>
+          <w:b/>
+          <w:bCs/>
+        </w:rPr>
+        <w:t>anguage</w:t>
+      </w:r>
+    </w:p>
+    <w:p>
+      <w:pPr>
+        <w:contextualSpacing/>
+        <w:rPr>
+          <w:rFonts w:ascii="Courier New" w:hAnsi="Courier New" w:cs="Courier New"/>
+        </w:rPr>
+      </w:pPr>
+      <w:r>
+        <w:rPr>
+          <w:rFonts w:ascii="Courier New" w:hAnsi="Courier New" w:cs="Courier New"/>
+        </w:rPr>
+        <w:t>GUI: English and Japanese</w:t>
+      </w:r>
+    </w:p>
+    <w:p>
+      <w:pPr>
+        <w:contextualSpacing/>
+        <w:rPr>
+          <w:rFonts w:ascii="Courier New" w:hAnsi="Courier New" w:cs="Courier New"/>
+        </w:rPr>
+      </w:pPr>
+      <w:r>
+        <w:rPr>
+          <w:rFonts w:ascii="Courier New" w:hAnsi="Courier New" w:cs="Courier New" w:hint="eastAsia"/>
+        </w:rPr>
+        <w:t>D</w:t>
+      </w:r>
+      <w:r>
+        <w:rPr>
+          <w:rFonts w:ascii="Courier New" w:hAnsi="Courier New" w:cs="Courier New"/>
+        </w:rPr>
+        <w:t>ialog: English and Japanese</w:t>
+      </w:r>
+    </w:p>
+    <w:p>
+      <w:pPr>
+        <w:contextualSpacing/>
+        <w:rPr>
+          <w:rFonts w:ascii="Courier New" w:hAnsi="Courier New" w:cs="Courier New"/>
+        </w:rPr>
+      </w:pPr>
+      <w:r>
+        <w:rPr>
+          <w:rFonts w:ascii="Courier New" w:hAnsi="Courier New" w:cs="Courier New" w:hint="eastAsia"/>
+        </w:rPr>
+        <w:t>V</w:t>
+      </w:r>
+      <w:r>
+        <w:rPr>
+          <w:rFonts w:ascii="Courier New" w:hAnsi="Courier New" w:cs="Courier New"/>
+        </w:rPr>
+        <w:t>oice: Undecided</w:t>
+      </w:r>
+    </w:p>
+    <w:p>
+      <w:pPr>
+        <w:contextualSpacing/>
+        <w:rPr>
+          <w:rFonts w:ascii="Courier New" w:hAnsi="Courier New" w:cs="Courier New"/>
+        </w:rPr>
+      </w:pPr>
+    </w:p>
+    <w:p>
+      <w:pPr>
+        <w:contextualSpacing/>
+        <w:rPr>
+          <w:rFonts w:ascii="Courier New" w:hAnsi="Courier New" w:cs="Courier New"/>
+          <w:b/>
+          <w:bCs/>
+        </w:rPr>
+      </w:pPr>
+      <w:r>
+        <w:rPr>
+          <w:rFonts w:ascii="Courier New" w:hAnsi="Courier New" w:cs="Courier New"/>
+          <w:b/>
+          <w:bCs/>
+        </w:rPr>
+        <w:t>Music</w:t>
+      </w:r>
+    </w:p>
+    <w:p>
+      <w:pPr>
+        <w:contextualSpacing/>
+        <w:rPr>
+          <w:rFonts w:ascii="Courier New" w:hAnsi="Courier New" w:cs="Courier New" w:hint="eastAsia"/>
+        </w:rPr>
+      </w:pPr>
+      <w:r>
+        <w:rPr>
+          <w:rFonts w:ascii="Courier New" w:hAnsi="Courier New" w:cs="Courier New"/>
+        </w:rPr>
+        <w:t>Royalty/copyright free, or original compositions</w:t>
+      </w:r>
     </w:p>
     <w:sectPr>
       <w:headerReference w:type="even" r:id="rId8"/>

</xml_diff>